<commit_message>
added pdf and word doc
</commit_message>
<xml_diff>
--- a/lab03/LabScreenshots.docx
+++ b/lab03/LabScreenshots.docx
@@ -177,10 +177,237 @@
     </w:p>
     <w:p>
       <w:r>
-        <w:t>Rest of the parts, the lab03_out.jar file is the one generated after minify, and we can see it is smaller than lab03.jar</w:t>
+        <w:t xml:space="preserve">Rest of the parts, the lab03_out.jar file is the one generated after </w:t>
+      </w:r>
+      <w:proofErr w:type="gramStart"/>
+      <w:r>
+        <w:t>minify</w:t>
+      </w:r>
+      <w:proofErr w:type="gramEnd"/>
+      <w:r>
+        <w:t>, and we can see it is smaller than lab03.jar</w:t>
       </w:r>
     </w:p>
-    <w:p/>
+    <w:p>
+      <w:r>
+        <w:t>GITHUB REPO CHANGES</w:t>
+      </w:r>
+    </w:p>
+    <w:p>
+      <w:r>
+        <w:rPr>
+          <w:noProof/>
+        </w:rPr>
+        <w:lastRenderedPageBreak/>
+        <w:drawing>
+          <wp:inline distT="0" distB="0" distL="0" distR="0" wp14:anchorId="0B278F7B" wp14:editId="5985800E">
+            <wp:extent cx="5943600" cy="4715510"/>
+            <wp:effectExtent l="0" t="0" r="0" b="8890"/>
+            <wp:docPr id="5" name="Picture 5"/>
+            <wp:cNvGraphicFramePr>
+              <a:graphicFrameLocks xmlns:a="http://schemas.openxmlformats.org/drawingml/2006/main" noChangeAspect="1"/>
+            </wp:cNvGraphicFramePr>
+            <a:graphic xmlns:a="http://schemas.openxmlformats.org/drawingml/2006/main">
+              <a:graphicData uri="http://schemas.openxmlformats.org/drawingml/2006/picture">
+                <pic:pic xmlns:pic="http://schemas.openxmlformats.org/drawingml/2006/picture">
+                  <pic:nvPicPr>
+                    <pic:cNvPr id="1" name=""/>
+                    <pic:cNvPicPr/>
+                  </pic:nvPicPr>
+                  <pic:blipFill>
+                    <a:blip r:embed="rId8"/>
+                    <a:stretch>
+                      <a:fillRect/>
+                    </a:stretch>
+                  </pic:blipFill>
+                  <pic:spPr>
+                    <a:xfrm>
+                      <a:off x="0" y="0"/>
+                      <a:ext cx="5943600" cy="4715510"/>
+                    </a:xfrm>
+                    <a:prstGeom prst="rect">
+                      <a:avLst/>
+                    </a:prstGeom>
+                  </pic:spPr>
+                </pic:pic>
+              </a:graphicData>
+            </a:graphic>
+          </wp:inline>
+        </w:drawing>
+      </w:r>
+    </w:p>
+    <w:p>
+      <w:r>
+        <w:rPr>
+          <w:noProof/>
+        </w:rPr>
+        <w:lastRenderedPageBreak/>
+        <w:drawing>
+          <wp:inline distT="0" distB="0" distL="0" distR="0" wp14:anchorId="64F7874B" wp14:editId="03DC2BEA">
+            <wp:extent cx="5943600" cy="6579870"/>
+            <wp:effectExtent l="0" t="0" r="0" b="0"/>
+            <wp:docPr id="6" name="Picture 6"/>
+            <wp:cNvGraphicFramePr>
+              <a:graphicFrameLocks xmlns:a="http://schemas.openxmlformats.org/drawingml/2006/main" noChangeAspect="1"/>
+            </wp:cNvGraphicFramePr>
+            <a:graphic xmlns:a="http://schemas.openxmlformats.org/drawingml/2006/main">
+              <a:graphicData uri="http://schemas.openxmlformats.org/drawingml/2006/picture">
+                <pic:pic xmlns:pic="http://schemas.openxmlformats.org/drawingml/2006/picture">
+                  <pic:nvPicPr>
+                    <pic:cNvPr id="1" name=""/>
+                    <pic:cNvPicPr/>
+                  </pic:nvPicPr>
+                  <pic:blipFill>
+                    <a:blip r:embed="rId9"/>
+                    <a:stretch>
+                      <a:fillRect/>
+                    </a:stretch>
+                  </pic:blipFill>
+                  <pic:spPr>
+                    <a:xfrm>
+                      <a:off x="0" y="0"/>
+                      <a:ext cx="5943600" cy="6579870"/>
+                    </a:xfrm>
+                    <a:prstGeom prst="rect">
+                      <a:avLst/>
+                    </a:prstGeom>
+                  </pic:spPr>
+                </pic:pic>
+              </a:graphicData>
+            </a:graphic>
+          </wp:inline>
+        </w:drawing>
+      </w:r>
+    </w:p>
+    <w:p>
+      <w:r>
+        <w:rPr>
+          <w:noProof/>
+        </w:rPr>
+        <w:lastRenderedPageBreak/>
+        <w:drawing>
+          <wp:inline distT="0" distB="0" distL="0" distR="0" wp14:anchorId="0362186E" wp14:editId="7F921506">
+            <wp:extent cx="5943600" cy="6009005"/>
+            <wp:effectExtent l="0" t="0" r="0" b="0"/>
+            <wp:docPr id="7" name="Picture 7"/>
+            <wp:cNvGraphicFramePr>
+              <a:graphicFrameLocks xmlns:a="http://schemas.openxmlformats.org/drawingml/2006/main" noChangeAspect="1"/>
+            </wp:cNvGraphicFramePr>
+            <a:graphic xmlns:a="http://schemas.openxmlformats.org/drawingml/2006/main">
+              <a:graphicData uri="http://schemas.openxmlformats.org/drawingml/2006/picture">
+                <pic:pic xmlns:pic="http://schemas.openxmlformats.org/drawingml/2006/picture">
+                  <pic:nvPicPr>
+                    <pic:cNvPr id="1" name=""/>
+                    <pic:cNvPicPr/>
+                  </pic:nvPicPr>
+                  <pic:blipFill>
+                    <a:blip r:embed="rId10"/>
+                    <a:stretch>
+                      <a:fillRect/>
+                    </a:stretch>
+                  </pic:blipFill>
+                  <pic:spPr>
+                    <a:xfrm>
+                      <a:off x="0" y="0"/>
+                      <a:ext cx="5943600" cy="6009005"/>
+                    </a:xfrm>
+                    <a:prstGeom prst="rect">
+                      <a:avLst/>
+                    </a:prstGeom>
+                  </pic:spPr>
+                </pic:pic>
+              </a:graphicData>
+            </a:graphic>
+          </wp:inline>
+        </w:drawing>
+      </w:r>
+    </w:p>
+    <w:p>
+      <w:r>
+        <w:rPr>
+          <w:noProof/>
+        </w:rPr>
+        <w:lastRenderedPageBreak/>
+        <w:drawing>
+          <wp:inline distT="0" distB="0" distL="0" distR="0" wp14:anchorId="721CBF19" wp14:editId="38481B5A">
+            <wp:extent cx="5943600" cy="6254115"/>
+            <wp:effectExtent l="0" t="0" r="0" b="0"/>
+            <wp:docPr id="8" name="Picture 8"/>
+            <wp:cNvGraphicFramePr>
+              <a:graphicFrameLocks xmlns:a="http://schemas.openxmlformats.org/drawingml/2006/main" noChangeAspect="1"/>
+            </wp:cNvGraphicFramePr>
+            <a:graphic xmlns:a="http://schemas.openxmlformats.org/drawingml/2006/main">
+              <a:graphicData uri="http://schemas.openxmlformats.org/drawingml/2006/picture">
+                <pic:pic xmlns:pic="http://schemas.openxmlformats.org/drawingml/2006/picture">
+                  <pic:nvPicPr>
+                    <pic:cNvPr id="1" name=""/>
+                    <pic:cNvPicPr/>
+                  </pic:nvPicPr>
+                  <pic:blipFill>
+                    <a:blip r:embed="rId11"/>
+                    <a:stretch>
+                      <a:fillRect/>
+                    </a:stretch>
+                  </pic:blipFill>
+                  <pic:spPr>
+                    <a:xfrm>
+                      <a:off x="0" y="0"/>
+                      <a:ext cx="5943600" cy="6254115"/>
+                    </a:xfrm>
+                    <a:prstGeom prst="rect">
+                      <a:avLst/>
+                    </a:prstGeom>
+                  </pic:spPr>
+                </pic:pic>
+              </a:graphicData>
+            </a:graphic>
+          </wp:inline>
+        </w:drawing>
+      </w:r>
+    </w:p>
+    <w:p>
+      <w:r>
+        <w:rPr>
+          <w:noProof/>
+        </w:rPr>
+        <w:lastRenderedPageBreak/>
+        <w:drawing>
+          <wp:inline distT="0" distB="0" distL="0" distR="0" wp14:anchorId="6BC71155" wp14:editId="4EF0CECF">
+            <wp:extent cx="4495800" cy="2552700"/>
+            <wp:effectExtent l="0" t="0" r="0" b="0"/>
+            <wp:docPr id="9" name="Picture 9"/>
+            <wp:cNvGraphicFramePr>
+              <a:graphicFrameLocks xmlns:a="http://schemas.openxmlformats.org/drawingml/2006/main" noChangeAspect="1"/>
+            </wp:cNvGraphicFramePr>
+            <a:graphic xmlns:a="http://schemas.openxmlformats.org/drawingml/2006/main">
+              <a:graphicData uri="http://schemas.openxmlformats.org/drawingml/2006/picture">
+                <pic:pic xmlns:pic="http://schemas.openxmlformats.org/drawingml/2006/picture">
+                  <pic:nvPicPr>
+                    <pic:cNvPr id="1" name=""/>
+                    <pic:cNvPicPr/>
+                  </pic:nvPicPr>
+                  <pic:blipFill>
+                    <a:blip r:embed="rId12"/>
+                    <a:stretch>
+                      <a:fillRect/>
+                    </a:stretch>
+                  </pic:blipFill>
+                  <pic:spPr>
+                    <a:xfrm>
+                      <a:off x="0" y="0"/>
+                      <a:ext cx="4495800" cy="2552700"/>
+                    </a:xfrm>
+                    <a:prstGeom prst="rect">
+                      <a:avLst/>
+                    </a:prstGeom>
+                  </pic:spPr>
+                </pic:pic>
+              </a:graphicData>
+            </a:graphic>
+          </wp:inline>
+        </w:drawing>
+      </w:r>
+    </w:p>
     <w:sectPr>
       <w:pgSz w:w="12240" w:h="15840"/>
       <w:pgMar w:top="1440" w:right="1440" w:bottom="1440" w:left="1440" w:header="708" w:footer="708" w:gutter="0"/>

</xml_diff>